<commit_message>
Automatic asserts on content to improve testing
</commit_message>
<xml_diff>
--- a/Source/Samples/Paragraphs_ValueModel/DuplicatedCharsSimpleValues.docx
+++ b/Source/Samples/Paragraphs_ValueModel/DuplicatedCharsSimpleValues.docx
@@ -5,11 +5,28 @@
     <w:p>
       <w:pPr>
         <w:rPr>
+          <w:b/>
+          <w:bCs/>
           <w:lang w:val="en-US"/>
         </w:rPr>
       </w:pPr>
       <w:r>
         <w:rPr>
+          <w:b/>
+          <w:bCs/>
+          <w:lang w:val="en-US"/>
+        </w:rPr>
+        <w:t>RESULT</w:t>
+      </w:r>
+    </w:p>
+    <w:p>
+      <w:pPr>
+        <w:rPr>
+          <w:lang w:val="en-US"/>
+        </w:rPr>
+      </w:pPr>
+      <w:r>
+        <w:rPr>
           <w:lang w:val="en-US"/>
         </w:rPr>
         <w:t>Firs</w:t>
@@ -32,11 +49,19 @@
         </w:rPr>
         <w:t>{</w:t>
       </w:r>
-      <w:r>
-        <w:rPr>
-          <w:lang w:val="en-US"/>
-        </w:rPr>
-        <w:t>xyz}</w:t>
+      <w:proofErr w:type="spellStart"/>
+      <w:r>
+        <w:rPr>
+          <w:lang w:val="en-US"/>
+        </w:rPr>
+        <w:t>xyz</w:t>
+      </w:r>
+      <w:proofErr w:type="spellEnd"/>
+      <w:r>
+        <w:rPr>
+          <w:lang w:val="en-US"/>
+        </w:rPr>
+        <w:t>}</w:t>
       </w:r>
       <w:r>
         <w:rPr>
@@ -56,12 +81,14 @@
         </w:rPr>
         <w:t>{</w:t>
       </w:r>
+      <w:proofErr w:type="spellStart"/>
       <w:r>
         <w:rPr>
           <w:lang w:val="en-US"/>
         </w:rPr>
         <w:t>xyz</w:t>
       </w:r>
+      <w:proofErr w:type="spellEnd"/>
       <w:r>
         <w:rPr>
           <w:lang w:val="en-US"/>
@@ -92,12 +119,14 @@
         </w:rPr>
         <w:t>a{</w:t>
       </w:r>
+      <w:proofErr w:type="spellStart"/>
       <w:r>
         <w:rPr>
           <w:lang w:val="en-US"/>
         </w:rPr>
         <w:t>xyz</w:t>
       </w:r>
+      <w:proofErr w:type="spellEnd"/>
       <w:r>
         <w:rPr>
           <w:lang w:val="en-US"/>
@@ -110,17 +139,104 @@
         </w:rPr>
         <w:t>, fourth {</w:t>
       </w:r>
+      <w:proofErr w:type="spellStart"/>
       <w:r>
         <w:rPr>
           <w:lang w:val="en-US"/>
         </w:rPr>
         <w:t>xyz</w:t>
       </w:r>
+      <w:proofErr w:type="spellEnd"/>
       <w:r>
         <w:rPr>
           <w:lang w:val="en-US"/>
         </w:rPr>
         <w:t>}d}</w:t>
+      </w:r>
+    </w:p>
+    <w:p>
+      <w:pPr>
+        <w:rPr>
+          <w:b/>
+          <w:bCs/>
+          <w:lang w:val="en-US"/>
+        </w:rPr>
+      </w:pPr>
+      <w:r>
+        <w:rPr>
+          <w:b/>
+          <w:bCs/>
+          <w:lang w:val="en-US"/>
+        </w:rPr>
+        <w:t>==================================================================================</w:t>
+      </w:r>
+    </w:p>
+    <w:p>
+      <w:pPr>
+        <w:rPr>
+          <w:b/>
+          <w:bCs/>
+          <w:lang w:val="en-US"/>
+        </w:rPr>
+      </w:pPr>
+      <w:r>
+        <w:rPr>
+          <w:b/>
+          <w:bCs/>
+          <w:lang w:val="en-US"/>
+        </w:rPr>
+        <w:t>EXPECTED</w:t>
+      </w:r>
+    </w:p>
+    <w:p>
+      <w:pPr>
+        <w:rPr>
+          <w:b/>
+          <w:bCs/>
+          <w:lang w:val="en-US"/>
+        </w:rPr>
+      </w:pPr>
+      <w:r>
+        <w:rPr>
+          <w:lang w:val="en-US"/>
+        </w:rPr>
+        <w:t xml:space="preserve">First: , second: </w:t>
+      </w:r>
+      <w:r>
+        <w:rPr>
+          <w:lang w:val="en-GB"/>
+        </w:rPr>
+        <w:t>The real value of XYZ</w:t>
+      </w:r>
+      <w:r>
+        <w:rPr>
+          <w:lang w:val="en-US"/>
+        </w:rPr>
+        <w:t xml:space="preserve">}, third </w:t>
+      </w:r>
+      <w:r>
+        <w:rPr>
+          <w:lang w:val="en-US"/>
+        </w:rPr>
+        <w:t>,</w:t>
+      </w:r>
+      <w:r>
+        <w:rPr>
+          <w:lang w:val="en-US"/>
+        </w:rPr>
+        <w:t xml:space="preserve"> fourth </w:t>
+      </w:r>
+      <w:r>
+        <w:rPr>
+          <w:lang w:val="en-GB"/>
+        </w:rPr>
+        <w:t>The real value of XYZ</w:t>
+      </w:r>
+      <w:r>
+        <w:rPr>
+          <w:lang w:val="en-US"/>
+        </w:rPr>
+        <w:t>d}</w:t>
       </w:r>
     </w:p>
     <w:sectPr>

</xml_diff>